<commit_message>
hw4(a) started and half done
</commit_message>
<xml_diff>
--- a/homework3/hw3_answer_hengzhe2.docx
+++ b/homework3/hw3_answer_hengzhe2.docx
@@ -28,11 +28,6 @@
             <w:tcW w:w="1142" w:type="dxa"/>
           </w:tcPr>
           <w:p>
-            <w:pPr>
-              <w:rPr>
-                <w:rFonts w:hint="eastAsia"/>
-              </w:rPr>
-            </w:pPr>
             <w:r>
               <w:rPr>
                 <w:rFonts w:hint="eastAsia"/>
@@ -269,11 +264,6 @@
             <w:tcW w:w="851" w:type="dxa"/>
           </w:tcPr>
           <w:p>
-            <w:pPr>
-              <w:rPr>
-                <w:rFonts w:hint="eastAsia"/>
-              </w:rPr>
-            </w:pPr>
             <w:r>
               <w:t>0.3846</w:t>
             </w:r>
@@ -725,8 +715,6 @@
             <w:r>
               <w:t>4.5424</w:t>
             </w:r>
-            <w:bookmarkStart w:id="0" w:name="_GoBack"/>
-            <w:bookmarkEnd w:id="0"/>
           </w:p>
         </w:tc>
         <w:tc>
@@ -824,12 +812,174 @@
         </w:tc>
       </w:tr>
     </w:tbl>
+    <w:p/>
+    <w:p/>
+    <w:p/>
+    <w:p/>
+    <w:p/>
+    <w:p/>
+    <w:p/>
+    <w:p/>
+    <w:p/>
+    <w:p/>
+    <w:p/>
+    <w:p/>
+    <w:p/>
+    <w:p/>
+    <w:p/>
+    <w:p/>
+    <w:p/>
+    <w:p/>
+    <w:p/>
+    <w:p/>
+    <w:p/>
+    <w:p/>
+    <w:p/>
+    <w:p/>
+    <w:p/>
+    <w:p/>
+    <w:p/>
+    <w:p/>
+    <w:p/>
+    <w:p/>
+    <w:p/>
+    <w:p/>
+    <w:p/>
+    <w:p/>
+    <w:p>
+      <w:r>
+        <w:lastRenderedPageBreak/>
+        <w:t>Not a single pca related library is used.</w:t>
+      </w:r>
+      <w:bookmarkStart w:id="0" w:name="_GoBack"/>
+      <w:bookmarkEnd w:id="0"/>
+    </w:p>
     <w:p>
       <w:pPr>
         <w:rPr>
           <w:rFonts w:hint="eastAsia"/>
         </w:rPr>
       </w:pPr>
+      <w:r>
+        <w:rPr>
+          <w:noProof/>
+        </w:rPr>
+        <w:drawing>
+          <wp:anchor distT="0" distB="0" distL="114300" distR="114300" simplePos="0" relativeHeight="251660288" behindDoc="0" locked="0" layoutInCell="1" allowOverlap="1">
+            <wp:simplePos x="0" y="0"/>
+            <wp:positionH relativeFrom="column">
+              <wp:posOffset>3086735</wp:posOffset>
+            </wp:positionH>
+            <wp:positionV relativeFrom="paragraph">
+              <wp:posOffset>2635356</wp:posOffset>
+            </wp:positionV>
+            <wp:extent cx="3392681" cy="6232338"/>
+            <wp:effectExtent l="0" t="0" r="0" b="3810"/>
+            <wp:wrapNone/>
+            <wp:docPr id="1" name="图片 1"/>
+            <wp:cNvGraphicFramePr>
+              <a:graphicFrameLocks xmlns:a="http://schemas.openxmlformats.org/drawingml/2006/main" noChangeAspect="1"/>
+            </wp:cNvGraphicFramePr>
+            <a:graphic xmlns:a="http://schemas.openxmlformats.org/drawingml/2006/main">
+              <a:graphicData uri="http://schemas.openxmlformats.org/drawingml/2006/picture">
+                <pic:pic xmlns:pic="http://schemas.openxmlformats.org/drawingml/2006/picture">
+                  <pic:nvPicPr>
+                    <pic:cNvPr id="1" name="codept2.png"/>
+                    <pic:cNvPicPr/>
+                  </pic:nvPicPr>
+                  <pic:blipFill>
+                    <a:blip r:embed="rId4">
+                      <a:extLst>
+                        <a:ext uri="{28A0092B-C50C-407E-A947-70E740481C1C}">
+                          <a14:useLocalDpi xmlns:a14="http://schemas.microsoft.com/office/drawing/2010/main" val="0"/>
+                        </a:ext>
+                      </a:extLst>
+                    </a:blip>
+                    <a:stretch>
+                      <a:fillRect/>
+                    </a:stretch>
+                  </pic:blipFill>
+                  <pic:spPr>
+                    <a:xfrm>
+                      <a:off x="0" y="0"/>
+                      <a:ext cx="3392681" cy="6232338"/>
+                    </a:xfrm>
+                    <a:prstGeom prst="rect">
+                      <a:avLst/>
+                    </a:prstGeom>
+                  </pic:spPr>
+                </pic:pic>
+              </a:graphicData>
+            </a:graphic>
+            <wp14:sizeRelH relativeFrom="page">
+              <wp14:pctWidth>0</wp14:pctWidth>
+            </wp14:sizeRelH>
+            <wp14:sizeRelV relativeFrom="page">
+              <wp14:pctHeight>0</wp14:pctHeight>
+            </wp14:sizeRelV>
+          </wp:anchor>
+        </w:drawing>
+      </w:r>
+      <w:r>
+        <w:rPr>
+          <w:noProof/>
+        </w:rPr>
+        <w:drawing>
+          <wp:anchor distT="0" distB="0" distL="114300" distR="114300" simplePos="0" relativeHeight="251659264" behindDoc="0" locked="0" layoutInCell="1" allowOverlap="1">
+            <wp:simplePos x="0" y="0"/>
+            <wp:positionH relativeFrom="column">
+              <wp:posOffset>-912578</wp:posOffset>
+            </wp:positionH>
+            <wp:positionV relativeFrom="paragraph">
+              <wp:posOffset>724096</wp:posOffset>
+            </wp:positionV>
+            <wp:extent cx="5486400" cy="4648835"/>
+            <wp:effectExtent l="0" t="0" r="0" b="0"/>
+            <wp:wrapNone/>
+            <wp:docPr id="2" name="图片 2"/>
+            <wp:cNvGraphicFramePr>
+              <a:graphicFrameLocks xmlns:a="http://schemas.openxmlformats.org/drawingml/2006/main" noChangeAspect="1"/>
+            </wp:cNvGraphicFramePr>
+            <a:graphic xmlns:a="http://schemas.openxmlformats.org/drawingml/2006/main">
+              <a:graphicData uri="http://schemas.openxmlformats.org/drawingml/2006/picture">
+                <pic:pic xmlns:pic="http://schemas.openxmlformats.org/drawingml/2006/picture">
+                  <pic:nvPicPr>
+                    <pic:cNvPr id="2" name="codept1.png"/>
+                    <pic:cNvPicPr/>
+                  </pic:nvPicPr>
+                  <pic:blipFill>
+                    <a:blip r:embed="rId5">
+                      <a:extLst>
+                        <a:ext uri="{28A0092B-C50C-407E-A947-70E740481C1C}">
+                          <a14:useLocalDpi xmlns:a14="http://schemas.microsoft.com/office/drawing/2010/main" val="0"/>
+                        </a:ext>
+                      </a:extLst>
+                    </a:blip>
+                    <a:stretch>
+                      <a:fillRect/>
+                    </a:stretch>
+                  </pic:blipFill>
+                  <pic:spPr>
+                    <a:xfrm>
+                      <a:off x="0" y="0"/>
+                      <a:ext cx="5486400" cy="4648835"/>
+                    </a:xfrm>
+                    <a:prstGeom prst="rect">
+                      <a:avLst/>
+                    </a:prstGeom>
+                  </pic:spPr>
+                </pic:pic>
+              </a:graphicData>
+            </a:graphic>
+            <wp14:sizeRelH relativeFrom="page">
+              <wp14:pctWidth>0</wp14:pctWidth>
+            </wp14:sizeRelH>
+            <wp14:sizeRelV relativeFrom="page">
+              <wp14:pctHeight>0</wp14:pctHeight>
+            </wp14:sizeRelV>
+          </wp:anchor>
+        </w:drawing>
+      </w:r>
     </w:p>
     <w:sectPr>
       <w:pgSz w:w="12240" w:h="15840"/>

</xml_diff>